<commit_message>
alteraçoes finais para o virtual host
alteraçoes finais para o virtual host
</commit_message>
<xml_diff>
--- a/Documentacao_Carteira_Financeira.docx
+++ b/Documentacao_Carteira_Financeira.docx
@@ -7,15 +7,7 @@
         <w:pStyle w:val="Ttulo"/>
       </w:pPr>
       <w:r>
-        <w:t xml:space="preserve">Documentação do Projeto: Carteira Financeira - </w:t>
-      </w:r>
-      <w:proofErr w:type="spellStart"/>
-      <w:r>
-        <w:t>CodeIgniter</w:t>
-      </w:r>
-      <w:proofErr w:type="spellEnd"/>
-      <w:r>
-        <w:t xml:space="preserve"> 4</w:t>
+        <w:t>Documentação do Projeto: Carteira Financeira - CodeIgniter 4</w:t>
       </w:r>
     </w:p>
     <w:p>
@@ -93,36 +85,18 @@
     </w:p>
     <w:p>
       <w:r>
-        <w:t xml:space="preserve">- </w:t>
-      </w:r>
-      <w:proofErr w:type="spellStart"/>
-      <w:r>
-        <w:t>CodeIgniter</w:t>
-      </w:r>
-      <w:proofErr w:type="spellEnd"/>
-      <w:r>
-        <w:t xml:space="preserve"> 4.6.0</w:t>
+        <w:t>- CodeIgniter 4.6.0</w:t>
       </w:r>
     </w:p>
     <w:p>
       <w:r>
-        <w:t>- MySQL/</w:t>
+        <w:t>- MySQL/MariaDB</w:t>
       </w:r>
-      <w:proofErr w:type="spellStart"/>
-      <w:r>
-        <w:t>MariaDB</w:t>
-      </w:r>
-      <w:proofErr w:type="spellEnd"/>
     </w:p>
     <w:p>
       <w:r>
-        <w:t>- AJAX/</w:t>
+        <w:t>- AJAX/JavaScript</w:t>
       </w:r>
-      <w:proofErr w:type="spellStart"/>
-      <w:r>
-        <w:t>JavaScript</w:t>
-      </w:r>
-      <w:proofErr w:type="spellEnd"/>
     </w:p>
     <w:p>
       <w:r>
@@ -131,15 +105,7 @@
     </w:p>
     <w:p>
       <w:r>
-        <w:t xml:space="preserve">- </w:t>
-      </w:r>
-      <w:proofErr w:type="spellStart"/>
-      <w:r>
-        <w:t>Bootstrap</w:t>
-      </w:r>
-      <w:proofErr w:type="spellEnd"/>
-      <w:r>
-        <w:t xml:space="preserve"> (para layout responsivo)</w:t>
+        <w:t>- Bootstrap (para layout responsivo)</w:t>
       </w:r>
     </w:p>
     <w:p>
@@ -172,15 +138,7 @@
     </w:p>
     <w:p>
       <w:r>
-        <w:t xml:space="preserve">   - MySQL/</w:t>
-      </w:r>
-      <w:proofErr w:type="spellStart"/>
-      <w:r>
-        <w:t>MariaDB</w:t>
-      </w:r>
-      <w:proofErr w:type="spellEnd"/>
-      <w:r>
-        <w:t xml:space="preserve"> ativo</w:t>
+        <w:t xml:space="preserve">   - MySQL/MariaDB ativo</w:t>
       </w:r>
     </w:p>
     <w:p/>
@@ -191,140 +149,71 @@
     </w:p>
     <w:p>
       <w:r>
-        <w:t xml:space="preserve">   No arquivo </w:t>
-      </w:r>
-      <w:proofErr w:type="spellStart"/>
-      <w:r>
-        <w:t>httpd-vhosts.conf</w:t>
-      </w:r>
-      <w:proofErr w:type="spellEnd"/>
-      <w:r>
-        <w:t xml:space="preserve"> (geralmente em C:/wamp64/bin/apache/apache2.x.x/conf/extra/httpd-vhosts.conf), adicione:</w:t>
+        <w:t xml:space="preserve">   No arquivo httpd-vhosts.conf (geralmente em C:/wamp64/bin/apache/apache2.x.x/conf/extra/httpd-vhosts.conf), adicione:</w:t>
       </w:r>
     </w:p>
     <w:p/>
     <w:p>
       <w:r>
-        <w:t>&lt;</w:t>
+        <w:t>&lt;VirtualHost *:808</w:t>
       </w:r>
-      <w:proofErr w:type="spellStart"/>
       <w:r>
-        <w:t>VirtualHost</w:t>
+        <w:t>0</w:t>
       </w:r>
-      <w:proofErr w:type="spellEnd"/>
-      <w:r>
-        <w:t xml:space="preserve"> *:8081&gt;</w:t>
-      </w:r>
-    </w:p>
-    <w:p>
-      <w:r>
-        <w:t xml:space="preserve">    </w:t>
-      </w:r>
-      <w:proofErr w:type="spellStart"/>
-      <w:r>
-        <w:t>DocumentRoot</w:t>
-      </w:r>
-      <w:proofErr w:type="spellEnd"/>
-      <w:r>
-        <w:t xml:space="preserve"> "C:/wamp64/www/carteira/public"</w:t>
-      </w:r>
-    </w:p>
-    <w:p>
-      <w:r>
-        <w:t xml:space="preserve">    </w:t>
-      </w:r>
-      <w:proofErr w:type="spellStart"/>
-      <w:r>
-        <w:t>ServerName</w:t>
-      </w:r>
-      <w:proofErr w:type="spellEnd"/>
-      <w:r>
-        <w:t xml:space="preserve"> www.carteiradev.com.br</w:t>
-      </w:r>
-    </w:p>
-    <w:p>
-      <w:r>
-        <w:t xml:space="preserve">    &lt;</w:t>
-      </w:r>
-      <w:proofErr w:type="spellStart"/>
-      <w:r>
-        <w:t>Directory</w:t>
-      </w:r>
-      <w:proofErr w:type="spellEnd"/>
-      <w:r>
-        <w:t xml:space="preserve"> "C:/wamp64/www/carteira/public"&gt;</w:t>
-      </w:r>
-    </w:p>
-    <w:p>
-      <w:r>
-        <w:t xml:space="preserve">        Options Indexes </w:t>
-      </w:r>
-      <w:proofErr w:type="spellStart"/>
-      <w:r>
-        <w:t>FollowSymLinks</w:t>
-      </w:r>
-      <w:proofErr w:type="spellEnd"/>
-    </w:p>
-    <w:p>
-      <w:r>
-        <w:t xml:space="preserve">        </w:t>
-      </w:r>
-      <w:proofErr w:type="spellStart"/>
-      <w:r>
-        <w:t>AllowOverride</w:t>
-      </w:r>
-      <w:proofErr w:type="spellEnd"/>
-      <w:r>
-        <w:t xml:space="preserve"> </w:t>
-      </w:r>
-      <w:proofErr w:type="spellStart"/>
-      <w:r>
-        <w:t>All</w:t>
-      </w:r>
-      <w:proofErr w:type="spellEnd"/>
-    </w:p>
-    <w:p>
-      <w:r>
-        <w:t xml:space="preserve">        Require </w:t>
-      </w:r>
-      <w:proofErr w:type="spellStart"/>
-      <w:r>
-        <w:t>all</w:t>
-      </w:r>
-      <w:proofErr w:type="spellEnd"/>
-      <w:r>
-        <w:t xml:space="preserve"> </w:t>
-      </w:r>
-      <w:proofErr w:type="spellStart"/>
-      <w:r>
-        <w:t>granted</w:t>
-      </w:r>
-      <w:proofErr w:type="spellEnd"/>
-    </w:p>
-    <w:p>
-      <w:r>
-        <w:t xml:space="preserve">    &lt;/</w:t>
-      </w:r>
-      <w:proofErr w:type="spellStart"/>
-      <w:r>
-        <w:t>Directory</w:t>
-      </w:r>
-      <w:proofErr w:type="spellEnd"/>
       <w:r>
         <w:t>&gt;</w:t>
       </w:r>
     </w:p>
     <w:p>
       <w:r>
-        <w:t>&lt;/</w:t>
+        <w:t xml:space="preserve">    DocumentRoot "C:/</w:t>
       </w:r>
-      <w:proofErr w:type="spellStart"/>
       <w:r>
-        <w:t>VirtualHost</w:t>
+        <w:t>caminho do projeto</w:t>
       </w:r>
-      <w:proofErr w:type="spellEnd"/>
       <w:r>
-        <w:t>&gt;</w:t>
+        <w:t>/public"</w:t>
+      </w:r>
+    </w:p>
+    <w:p>
+      <w:r>
+        <w:t xml:space="preserve">    ServerName carteiradev.com.br</w:t>
+      </w:r>
+    </w:p>
+    <w:p>
+      <w:r>
+        <w:t xml:space="preserve">    &lt;Directory "C:/</w:t>
+      </w:r>
+      <w:r>
+        <w:t>caminho do projeto</w:t>
+      </w:r>
+      <w:r>
+        <w:t>/public"&gt;</w:t>
+      </w:r>
+    </w:p>
+    <w:p>
+      <w:r>
+        <w:t xml:space="preserve">        Options Indexes FollowSymLinks</w:t>
+      </w:r>
+    </w:p>
+    <w:p>
+      <w:r>
+        <w:t xml:space="preserve">        AllowOverride All</w:t>
+      </w:r>
+    </w:p>
+    <w:p>
+      <w:r>
+        <w:t xml:space="preserve">        Require all granted</w:t>
+      </w:r>
+    </w:p>
+    <w:p>
+      <w:r>
+        <w:t xml:space="preserve">    &lt;/Directory&gt;</w:t>
+      </w:r>
+    </w:p>
+    <w:p>
+      <w:r>
+        <w:t>&lt;/VirtualHost&gt;</w:t>
       </w:r>
     </w:p>
     <w:p/>
@@ -340,7 +229,7 @@
     </w:p>
     <w:p>
       <w:r>
-        <w:t xml:space="preserve">   127.0.0.1    www.carteiradev.com.br</w:t>
+        <w:t xml:space="preserve">   127.0.0.1   carteiradev.com.br</w:t>
       </w:r>
     </w:p>
     <w:p/>
@@ -351,15 +240,7 @@
     </w:p>
     <w:p>
       <w:r>
-        <w:t xml:space="preserve">   CREATE DATABASE </w:t>
-      </w:r>
-      <w:proofErr w:type="spellStart"/>
-      <w:r>
-        <w:t>carteira_db</w:t>
-      </w:r>
-      <w:proofErr w:type="spellEnd"/>
-      <w:r>
-        <w:t xml:space="preserve"> CHARACTER SET utf8mb4 COLLATE utf8mb4_unicode_ci;</w:t>
+        <w:t xml:space="preserve">   CREATE DATABASE carteira_db CHARACTER SET utf8mb4 COLLATE utf8mb4_unicode_ci;</w:t>
       </w:r>
     </w:p>
     <w:p/>
@@ -370,201 +251,62 @@
     <w:p>
       <w:r>
         <w:lastRenderedPageBreak/>
-        <w:t>5. Configurar o .</w:t>
-      </w:r>
-      <w:proofErr w:type="spellStart"/>
-      <w:r>
-        <w:t>env</w:t>
-      </w:r>
-      <w:proofErr w:type="spellEnd"/>
-      <w:r>
-        <w:t>:</w:t>
+        <w:t>5. Configurar o .env:</w:t>
       </w:r>
     </w:p>
     <w:p>
       <w:r>
-        <w:t xml:space="preserve">   CI_ENVIRONMENT = </w:t>
-      </w:r>
-      <w:proofErr w:type="spellStart"/>
-      <w:r>
-        <w:t>development</w:t>
-      </w:r>
-      <w:proofErr w:type="spellEnd"/>
-    </w:p>
-    <w:p>
-      <w:r>
-        <w:t xml:space="preserve">   </w:t>
-      </w:r>
-      <w:proofErr w:type="spellStart"/>
-      <w:r>
-        <w:t>database.default.hostname</w:t>
-      </w:r>
-      <w:proofErr w:type="spellEnd"/>
-      <w:r>
-        <w:t xml:space="preserve"> = </w:t>
-      </w:r>
-      <w:proofErr w:type="spellStart"/>
-      <w:r>
-        <w:t>localhost</w:t>
-      </w:r>
-      <w:proofErr w:type="spellEnd"/>
-    </w:p>
-    <w:p>
-      <w:r>
-        <w:t xml:space="preserve">   </w:t>
-      </w:r>
-      <w:proofErr w:type="spellStart"/>
-      <w:r>
-        <w:t>database.default.database</w:t>
-      </w:r>
-      <w:proofErr w:type="spellEnd"/>
-      <w:r>
-        <w:t xml:space="preserve"> = </w:t>
-      </w:r>
-      <w:proofErr w:type="spellStart"/>
-      <w:r>
-        <w:t>carteira_db</w:t>
-      </w:r>
-      <w:proofErr w:type="spellEnd"/>
-    </w:p>
-    <w:p>
-      <w:r>
-        <w:t xml:space="preserve">   </w:t>
-      </w:r>
-      <w:proofErr w:type="spellStart"/>
-      <w:r>
-        <w:t>database.default.username</w:t>
-      </w:r>
-      <w:proofErr w:type="spellEnd"/>
-      <w:r>
-        <w:t xml:space="preserve"> = root</w:t>
+        <w:t xml:space="preserve">   CI_ENVIRONMENT = development</w:t>
       </w:r>
     </w:p>
     <w:p>
       <w:r>
-        <w:t xml:space="preserve">   </w:t>
-      </w:r>
-      <w:proofErr w:type="spellStart"/>
-      <w:r>
-        <w:t>database.default.password</w:t>
-      </w:r>
-      <w:proofErr w:type="spellEnd"/>
-      <w:r>
-        <w:t xml:space="preserve"> = </w:t>
+        <w:t xml:space="preserve">   database.default.hostname = localhost</w:t>
       </w:r>
     </w:p>
     <w:p>
       <w:r>
-        <w:t xml:space="preserve">   </w:t>
+        <w:t xml:space="preserve">   database.default.database = carteira_db</w:t>
       </w:r>
-      <w:proofErr w:type="spellStart"/>
-      <w:r>
-        <w:t>database.default.DBDriver</w:t>
-      </w:r>
-      <w:proofErr w:type="spellEnd"/>
-      <w:r>
-        <w:t xml:space="preserve"> = </w:t>
-      </w:r>
-      <w:proofErr w:type="spellStart"/>
-      <w:r>
-        <w:t>MySQLi</w:t>
-      </w:r>
-      <w:proofErr w:type="spellEnd"/>
     </w:p>
     <w:p>
       <w:r>
-        <w:t xml:space="preserve">   </w:t>
+        <w:t xml:space="preserve">   database.default.username = root</w:t>
       </w:r>
-      <w:proofErr w:type="spellStart"/>
+    </w:p>
+    <w:p>
       <w:r>
-        <w:t>app.baseURL</w:t>
+        <w:t xml:space="preserve">   database.default.password = </w:t>
       </w:r>
-      <w:proofErr w:type="spellEnd"/>
+    </w:p>
+    <w:p>
       <w:r>
-        <w:t xml:space="preserve"> = 'http://www.carteiradev.com.br:8081/'</w:t>
+        <w:t xml:space="preserve">   database.default.DBDriver = MySQLi</w:t>
+      </w:r>
+    </w:p>
+    <w:p>
+      <w:r>
+        <w:t xml:space="preserve">   app.baseURL = 'http://www.carteiradev.com.br:8081/'</w:t>
       </w:r>
     </w:p>
     <w:p/>
     <w:p>
       <w:r>
-        <w:t xml:space="preserve">6. Rodar as </w:t>
-      </w:r>
-      <w:proofErr w:type="spellStart"/>
-      <w:r>
-        <w:t>migrations</w:t>
-      </w:r>
-      <w:proofErr w:type="spellEnd"/>
-      <w:r>
-        <w:t xml:space="preserve"> e </w:t>
-      </w:r>
-      <w:proofErr w:type="spellStart"/>
-      <w:r>
-        <w:t>seeders</w:t>
-      </w:r>
-      <w:proofErr w:type="spellEnd"/>
-      <w:r>
-        <w:t>:</w:t>
+        <w:t>6. Rodar as migrations e seeders:</w:t>
       </w:r>
     </w:p>
     <w:p>
       <w:r>
-        <w:t xml:space="preserve">   </w:t>
+        <w:t xml:space="preserve">   php spark migrate</w:t>
       </w:r>
-      <w:proofErr w:type="spellStart"/>
-      <w:r>
-        <w:t>php</w:t>
-      </w:r>
-      <w:proofErr w:type="spellEnd"/>
-      <w:r>
-        <w:t xml:space="preserve"> </w:t>
-      </w:r>
-      <w:proofErr w:type="spellStart"/>
-      <w:r>
-        <w:t>spark</w:t>
-      </w:r>
-      <w:proofErr w:type="spellEnd"/>
-      <w:r>
-        <w:t xml:space="preserve"> </w:t>
-      </w:r>
-      <w:proofErr w:type="spellStart"/>
-      <w:r>
-        <w:t>migrate</w:t>
-      </w:r>
-      <w:proofErr w:type="spellEnd"/>
     </w:p>
     <w:p>
       <w:r>
-        <w:t xml:space="preserve">   </w:t>
+        <w:t xml:space="preserve">   php spark db:seed </w:t>
       </w:r>
-      <w:proofErr w:type="spellStart"/>
-      <w:r>
-        <w:t>php</w:t>
-      </w:r>
-      <w:proofErr w:type="spellEnd"/>
-      <w:r>
-        <w:t xml:space="preserve"> </w:t>
-      </w:r>
-      <w:proofErr w:type="spellStart"/>
-      <w:r>
-        <w:t>spark</w:t>
-      </w:r>
-      <w:proofErr w:type="spellEnd"/>
-      <w:r>
-        <w:t xml:space="preserve"> </w:t>
-      </w:r>
-      <w:proofErr w:type="spellStart"/>
-      <w:r>
-        <w:t>db:seed</w:t>
-      </w:r>
-      <w:proofErr w:type="spellEnd"/>
-      <w:r>
-        <w:t xml:space="preserve"> </w:t>
-      </w:r>
-      <w:proofErr w:type="spellStart"/>
       <w:r>
         <w:t>UsersSeeder</w:t>
       </w:r>
-      <w:proofErr w:type="spellEnd"/>
     </w:p>
     <w:p>
       <w:pPr>
@@ -576,26 +318,30 @@
     </w:p>
     <w:p>
       <w:r>
-        <w:t>- URL de acesso: http://www.carteiradev.com.br:8081/</w:t>
+        <w:t xml:space="preserve">- URL de acesso: </w:t>
+      </w:r>
+      <w:r>
+        <w:t>http://carteiradev.com.br:8080/</w:t>
       </w:r>
     </w:p>
     <w:p>
       <w:r>
-        <w:t xml:space="preserve">- Usuário(s) de teste serão criados automaticamente com o </w:t>
+        <w:t>- Usuário(s) de teste serão criados automaticamente com o seeder TestSeeder</w:t>
       </w:r>
-      <w:proofErr w:type="spellStart"/>
+    </w:p>
+    <w:p>
       <w:r>
-        <w:t>seeder</w:t>
+        <w:t>Ultilize o comando php spark db:seed TestSeeder para rodar os cadastros:</w:t>
       </w:r>
-      <w:proofErr w:type="spellEnd"/>
       <w:r>
-        <w:t xml:space="preserve"> </w:t>
+        <w:br/>
+        <w:t>com isso acesse o sistemas com os dados que foram cadastrados.</w:t>
       </w:r>
-      <w:proofErr w:type="spellStart"/>
+    </w:p>
+    <w:p>
       <w:r>
-        <w:t>TestSeeder</w:t>
+        <w:t>(verifique o arquivo TestSeeder para poder obter as credenciais de acesso)</w:t>
       </w:r>
-      <w:proofErr w:type="spellEnd"/>
     </w:p>
     <w:p>
       <w:pPr>
@@ -617,11 +363,9 @@
       <w:pPr>
         <w:pStyle w:val="Ttulo2"/>
       </w:pPr>
-      <w:proofErr w:type="spellStart"/>
       <w:r>
         <w:t>Deploy</w:t>
       </w:r>
-      <w:proofErr w:type="spellEnd"/>
     </w:p>
     <w:p>
       <w:r>
@@ -643,23 +387,7 @@
     </w:p>
     <w:p>
       <w:r>
-        <w:t>- Projeto com estrutura MVC clara (</w:t>
-      </w:r>
-      <w:proofErr w:type="spellStart"/>
-      <w:r>
-        <w:t>Controllers</w:t>
-      </w:r>
-      <w:proofErr w:type="spellEnd"/>
-      <w:r>
-        <w:t xml:space="preserve">, Models, </w:t>
-      </w:r>
-      <w:proofErr w:type="spellStart"/>
-      <w:r>
-        <w:t>Views</w:t>
-      </w:r>
-      <w:proofErr w:type="spellEnd"/>
-      <w:r>
-        <w:t>)</w:t>
+        <w:t>- Projeto com estrutura MVC clara (Controllers, Models, Views)</w:t>
       </w:r>
     </w:p>
     <w:p>
@@ -669,6 +397,7 @@
     </w:p>
     <w:p>
       <w:r>
+        <w:lastRenderedPageBreak/>
         <w:t>- Layout responsivo e compatível com diferentes resoluções</w:t>
       </w:r>
     </w:p>

</xml_diff>